<commit_message>
added week 11 scrum report
</commit_message>
<xml_diff>
--- a/Reporting/ScrumMeetings/SCRUM-MEETING-Week 11.docx
+++ b/Reporting/ScrumMeetings/SCRUM-MEETING-Week 11.docx
@@ -23,7 +23,10 @@
         <w:t xml:space="preserve">SCRUM MEETING WEEK </w:t>
       </w:r>
       <w:r>
-        <w:t>10</w:t>
+        <w:t>1</w:t>
+      </w:r>
+      <w:r>
+        <w:t>1</w:t>
       </w:r>
       <w:r>
         <w:t xml:space="preserve">  - Team Accord</w:t>
@@ -1027,7 +1030,7 @@
           <w:szCs w:val="34"/>
         </w:rPr>
         <w:drawing>
-          <wp:inline distT="0" distB="0" distL="0" distR="0" wp14:anchorId="6D1B55F2" wp14:editId="68D33EDD">
+          <wp:inline distT="0" distB="0" distL="0" distR="0" wp14:anchorId="6D1B55F2" wp14:editId="3180F35D">
             <wp:extent cx="185738" cy="185738"/>
             <wp:effectExtent l="0" t="0" r="5080" b="5080"/>
             <wp:docPr id="459473846" name="Picture 2" descr=":pencil2:"/>
@@ -2159,14 +2162,7 @@
                 <w:rFonts w:ascii="Times New Roman" w:eastAsia="Times New Roman" w:hAnsi="Times New Roman" w:cs="Times New Roman"/>
                 <w:spacing w:val="-1"/>
               </w:rPr>
-              <w:t>Implement functionality for “Friends/DMs column”</w:t>
-            </w:r>
-            <w:r>
-              <w:rPr>
-                <w:rFonts w:ascii="Times New Roman" w:eastAsia="Times New Roman" w:hAnsi="Times New Roman" w:cs="Times New Roman"/>
-                <w:spacing w:val="-1"/>
-              </w:rPr>
-              <w:t>: 8 hours</w:t>
+              <w:t>Implement functionality for “Friends/DMs column”: 8 hours</w:t>
             </w:r>
             <w:r>
               <w:rPr>
@@ -2261,8 +2257,17 @@
                 <w:rFonts w:ascii="Times New Roman" w:eastAsia="Times New Roman" w:hAnsi="Times New Roman" w:cs="Times New Roman"/>
                 <w:spacing w:val="-1"/>
               </w:rPr>
-              <w:t>Implement site-wide authentication: 5 hours</w:t>
-            </w:r>
+              <w:t xml:space="preserve">Implement site-wide authentication: 5 </w:t>
+            </w:r>
+            <w:proofErr w:type="gramStart"/>
+            <w:r>
+              <w:rPr>
+                <w:rFonts w:ascii="Times New Roman" w:eastAsia="Times New Roman" w:hAnsi="Times New Roman" w:cs="Times New Roman"/>
+                <w:spacing w:val="-1"/>
+              </w:rPr>
+              <w:t>hours</w:t>
+            </w:r>
+            <w:proofErr w:type="gramEnd"/>
           </w:p>
           <w:p>
             <w:pPr>
@@ -2288,8 +2293,17 @@
                 <w:rFonts w:ascii="Times New Roman" w:eastAsia="Times New Roman" w:hAnsi="Times New Roman" w:cs="Times New Roman"/>
                 <w:spacing w:val="-1"/>
               </w:rPr>
-              <w:t>: 5 hours</w:t>
-            </w:r>
+              <w:t xml:space="preserve">: 5 </w:t>
+            </w:r>
+            <w:proofErr w:type="gramStart"/>
+            <w:r>
+              <w:rPr>
+                <w:rFonts w:ascii="Times New Roman" w:eastAsia="Times New Roman" w:hAnsi="Times New Roman" w:cs="Times New Roman"/>
+                <w:spacing w:val="-1"/>
+              </w:rPr>
+              <w:t>hours</w:t>
+            </w:r>
+            <w:proofErr w:type="gramEnd"/>
           </w:p>
           <w:p>
             <w:pPr>
@@ -2720,14 +2734,7 @@
                 <w:rFonts w:ascii="Times New Roman" w:eastAsia="Times New Roman" w:hAnsi="Times New Roman" w:cs="Times New Roman"/>
                 <w:spacing w:val="-1"/>
               </w:rPr>
-              <w:t>Building the UI component for “Channel-list”</w:t>
-            </w:r>
-            <w:r>
-              <w:rPr>
-                <w:rFonts w:ascii="Times New Roman" w:eastAsia="Times New Roman" w:hAnsi="Times New Roman" w:cs="Times New Roman"/>
-                <w:spacing w:val="-1"/>
-              </w:rPr>
-              <w:t>.</w:t>
+              <w:t>Building the UI component for “Channel-list”.</w:t>
             </w:r>
           </w:p>
         </w:tc>
@@ -2933,7 +2940,7 @@
           <w:szCs w:val="34"/>
         </w:rPr>
         <w:drawing>
-          <wp:inline distT="0" distB="0" distL="0" distR="0" wp14:anchorId="0D65B72C" wp14:editId="1EA2DBB4">
+          <wp:inline distT="0" distB="0" distL="0" distR="0" wp14:anchorId="0D65B72C" wp14:editId="1802764C">
             <wp:extent cx="178594" cy="178594"/>
             <wp:effectExtent l="0" t="0" r="0" b="0"/>
             <wp:docPr id="306956271" name="Picture 1" descr=":books:"/>

</xml_diff>